<commit_message>
added Ana specific agreements
</commit_message>
<xml_diff>
--- a/files/docs/boat_inspection_form.docx
+++ b/files/docs/boat_inspection_form.docx
@@ -46,18 +46,6 @@
                 <w:b/>
               </w:rPr>
             </w:pPr>
-            <w:r>
-              <w:rPr>
-                <w:b/>
-              </w:rPr>
-              <w:t xml:space="preserve">2019 </w:t>
-            </w:r>
-            <w:r>
-              <w:rPr>
-                <w:b/>
-              </w:rPr>
-              <w:t>Bentley 240 Cruise</w:t>
-            </w:r>
           </w:p>
         </w:tc>
       </w:tr>
@@ -82,12 +70,6 @@
                 <w:b/>
               </w:rPr>
             </w:pPr>
-            <w:r>
-              <w:rPr>
-                <w:b/>
-              </w:rPr>
-              <w:t>BAG01883L819</w:t>
-            </w:r>
           </w:p>
         </w:tc>
       </w:tr>
@@ -112,12 +94,6 @@
                 <w:b/>
               </w:rPr>
             </w:pPr>
-            <w:r>
-              <w:rPr>
-                <w:b/>
-              </w:rPr>
-              <w:t>GA5287CH</w:t>
-            </w:r>
           </w:p>
         </w:tc>
       </w:tr>
@@ -708,8 +684,6 @@
           <w:tab w:val="left" w:pos="1347"/>
         </w:tabs>
       </w:pPr>
-      <w:bookmarkStart w:id="0" w:name="_GoBack"/>
-      <w:bookmarkEnd w:id="0"/>
     </w:p>
     <w:p>
       <w:pPr>
@@ -935,7 +909,7 @@
     </w:rPrDefault>
     <w:pPrDefault/>
   </w:docDefaults>
-  <w:latentStyles w:defLockedState="0" w:defUIPriority="99" w:defSemiHidden="0" w:defUnhideWhenUsed="0" w:defQFormat="0" w:count="375">
+  <w:latentStyles w:defLockedState="0" w:defUIPriority="99" w:defSemiHidden="0" w:defUnhideWhenUsed="0" w:defQFormat="0" w:count="376">
     <w:lsdException w:name="Normal" w:uiPriority="0" w:qFormat="1"/>
     <w:lsdException w:name="heading 1" w:uiPriority="9" w:qFormat="1"/>
     <w:lsdException w:name="heading 2" w:semiHidden="1" w:uiPriority="9" w:unhideWhenUsed="1" w:qFormat="1"/>
@@ -1041,7 +1015,6 @@
     <w:lsdException w:name="HTML Sample" w:semiHidden="1" w:unhideWhenUsed="1"/>
     <w:lsdException w:name="HTML Typewriter" w:semiHidden="1" w:unhideWhenUsed="1"/>
     <w:lsdException w:name="HTML Variable" w:semiHidden="1" w:unhideWhenUsed="1"/>
-    <w:lsdException w:name="Normal Table" w:semiHidden="1" w:unhideWhenUsed="1"/>
     <w:lsdException w:name="annotation subject" w:semiHidden="1" w:unhideWhenUsed="1"/>
     <w:lsdException w:name="No List" w:semiHidden="1" w:unhideWhenUsed="1"/>
     <w:lsdException w:name="Outline List 1" w:semiHidden="1" w:unhideWhenUsed="1"/>
@@ -1088,10 +1061,8 @@
     <w:lsdException w:name="Table Subtle 2" w:semiHidden="1" w:unhideWhenUsed="1"/>
     <w:lsdException w:name="Table Web 1" w:semiHidden="1" w:unhideWhenUsed="1"/>
     <w:lsdException w:name="Table Web 2" w:semiHidden="1" w:unhideWhenUsed="1"/>
-    <w:lsdException w:name="Table Web 3" w:semiHidden="1" w:unhideWhenUsed="1"/>
     <w:lsdException w:name="Balloon Text" w:semiHidden="1" w:unhideWhenUsed="1"/>
     <w:lsdException w:name="Table Grid" w:uiPriority="39"/>
-    <w:lsdException w:name="Table Theme" w:semiHidden="1" w:unhideWhenUsed="1"/>
     <w:lsdException w:name="Placeholder Text" w:semiHidden="1"/>
     <w:lsdException w:name="No Spacing" w:uiPriority="1" w:qFormat="1"/>
     <w:lsdException w:name="Light Shading" w:uiPriority="60"/>
@@ -1311,6 +1282,7 @@
     <w:lsdException w:name="Smart Hyperlink" w:semiHidden="1" w:unhideWhenUsed="1"/>
     <w:lsdException w:name="Hashtag" w:semiHidden="1" w:unhideWhenUsed="1"/>
     <w:lsdException w:name="Unresolved Mention" w:semiHidden="1" w:unhideWhenUsed="1"/>
+    <w:lsdException w:name="Smart Link" w:semiHidden="1" w:unhideWhenUsed="1"/>
   </w:latentStyles>
   <w:style w:type="paragraph" w:default="1" w:styleId="Normal">
     <w:name w:val="Normal"/>

</xml_diff>